<commit_message>
atualizando documento de casos de uso
</commit_message>
<xml_diff>
--- a/documentos/EC-DocumentoDeRequisitos.docx
+++ b/documentos/EC-DocumentoDeRequisitos.docx
@@ -68,12 +68,12 @@
           <wp:inline distB="114300" distT="114300" distL="114300" distR="114300">
             <wp:extent cx="2537994" cy="1006807"/>
             <wp:effectExtent b="0" l="0" r="0" t="0"/>
-            <wp:docPr id="1040" name="image16.png"/>
+            <wp:docPr id="1040" name="image17.png"/>
             <a:graphic>
               <a:graphicData uri="http://schemas.openxmlformats.org/drawingml/2006/picture">
                 <pic:pic>
                   <pic:nvPicPr>
-                    <pic:cNvPr id="0" name="image16.png"/>
+                    <pic:cNvPr id="0" name="image17.png"/>
                     <pic:cNvPicPr preferRelativeResize="0"/>
                   </pic:nvPicPr>
                   <pic:blipFill>
@@ -579,12 +579,12 @@
             <wp:extent cx="1604010" cy="874395"/>
             <wp:effectExtent b="0" l="0" r="0" t="0"/>
             <wp:wrapNone/>
-            <wp:docPr id="1046" name="image12.png"/>
+            <wp:docPr id="1046" name="image30.png"/>
             <a:graphic>
               <a:graphicData uri="http://schemas.openxmlformats.org/drawingml/2006/picture">
                 <pic:pic>
                   <pic:nvPicPr>
-                    <pic:cNvPr id="0" name="image12.png"/>
+                    <pic:cNvPr id="0" name="image30.png"/>
                     <pic:cNvPicPr preferRelativeResize="0"/>
                   </pic:nvPicPr>
                   <pic:blipFill>
@@ -12080,12 +12080,12 @@
           <wp:inline distB="114300" distT="114300" distL="114300" distR="114300">
             <wp:extent cx="4699000" cy="5549900"/>
             <wp:effectExtent b="0" l="0" r="0" t="0"/>
-            <wp:docPr id="1055" name="image29.png"/>
+            <wp:docPr id="1059" name="image22.png"/>
             <a:graphic>
               <a:graphicData uri="http://schemas.openxmlformats.org/drawingml/2006/picture">
                 <pic:pic>
                   <pic:nvPicPr>
-                    <pic:cNvPr id="0" name="image29.png"/>
+                    <pic:cNvPr id="0" name="image22.png"/>
                     <pic:cNvPicPr preferRelativeResize="0"/>
                   </pic:nvPicPr>
                   <pic:blipFill>
@@ -12659,12 +12659,12 @@
           <wp:inline distB="114300" distT="114300" distL="114300" distR="114300">
             <wp:extent cx="4673600" cy="4635500"/>
             <wp:effectExtent b="0" l="0" r="0" t="0"/>
-            <wp:docPr id="1036" name="image17.png"/>
+            <wp:docPr id="1037" name="image12.png"/>
             <a:graphic>
               <a:graphicData uri="http://schemas.openxmlformats.org/drawingml/2006/picture">
                 <pic:pic>
                   <pic:nvPicPr>
-                    <pic:cNvPr id="0" name="image17.png"/>
+                    <pic:cNvPr id="0" name="image12.png"/>
                     <pic:cNvPicPr preferRelativeResize="0"/>
                   </pic:nvPicPr>
                   <pic:blipFill>
@@ -13084,6 +13084,20 @@
     </w:p>
     <w:p>
       <w:pPr>
+        <w:rPr>
+          <w:rFonts w:ascii="Arial" w:cs="Arial" w:eastAsia="Arial" w:hAnsi="Arial"/>
+          <w:sz w:val="22"/>
+          <w:szCs w:val="22"/>
+        </w:rPr>
+      </w:pPr>
+      <w:r>
+        <w:rPr>
+          <w:rtl w:val="0"/>
+        </w:rPr>
+      </w:r>
+    </w:p>
+    <w:p>
+      <w:pPr>
         <w:jc w:val="center"/>
         <w:rPr>
           <w:rFonts w:ascii="Arial" w:cs="Arial" w:eastAsia="Arial" w:hAnsi="Arial"/>
@@ -13101,12 +13115,12 @@
           <wp:inline distB="114300" distT="114300" distL="114300" distR="114300">
             <wp:extent cx="4097774" cy="5078580"/>
             <wp:effectExtent b="0" l="0" r="0" t="0"/>
-            <wp:docPr id="1056" name="image30.png"/>
+            <wp:docPr id="1055" name="image26.png"/>
             <a:graphic>
               <a:graphicData uri="http://schemas.openxmlformats.org/drawingml/2006/picture">
                 <pic:pic>
                   <pic:nvPicPr>
-                    <pic:cNvPr id="0" name="image30.png"/>
+                    <pic:cNvPr id="0" name="image26.png"/>
                     <pic:cNvPicPr preferRelativeResize="0"/>
                   </pic:nvPicPr>
                   <pic:blipFill>
@@ -13422,12 +13436,12 @@
           <wp:inline distB="114300" distT="114300" distL="114300" distR="114300">
             <wp:extent cx="4673600" cy="2730500"/>
             <wp:effectExtent b="0" l="0" r="0" t="0"/>
-            <wp:docPr id="1043" name="image3.png"/>
+            <wp:docPr id="1043" name="image4.png"/>
             <a:graphic>
               <a:graphicData uri="http://schemas.openxmlformats.org/drawingml/2006/picture">
                 <pic:pic>
                   <pic:nvPicPr>
-                    <pic:cNvPr id="0" name="image3.png"/>
+                    <pic:cNvPr id="0" name="image4.png"/>
                     <pic:cNvPicPr preferRelativeResize="0"/>
                   </pic:nvPicPr>
                   <pic:blipFill>
@@ -13740,12 +13754,12 @@
           <wp:inline distB="114300" distT="114300" distL="114300" distR="114300">
             <wp:extent cx="4673600" cy="3225800"/>
             <wp:effectExtent b="0" l="0" r="0" t="0"/>
-            <wp:docPr id="1058" name="image23.png"/>
+            <wp:docPr id="1057" name="image28.png"/>
             <a:graphic>
               <a:graphicData uri="http://schemas.openxmlformats.org/drawingml/2006/picture">
                 <pic:pic>
                   <pic:nvPicPr>
-                    <pic:cNvPr id="0" name="image23.png"/>
+                    <pic:cNvPr id="0" name="image28.png"/>
                     <pic:cNvPicPr preferRelativeResize="0"/>
                   </pic:nvPicPr>
                   <pic:blipFill>
@@ -14048,12 +14062,12 @@
           <wp:inline distB="114300" distT="114300" distL="114300" distR="114300">
             <wp:extent cx="4635500" cy="3200400"/>
             <wp:effectExtent b="0" l="0" r="0" t="0"/>
-            <wp:docPr id="1054" name="image19.png"/>
+            <wp:docPr id="1054" name="image27.png"/>
             <a:graphic>
               <a:graphicData uri="http://schemas.openxmlformats.org/drawingml/2006/picture">
                 <pic:pic>
                   <pic:nvPicPr>
-                    <pic:cNvPr id="0" name="image19.png"/>
+                    <pic:cNvPr id="0" name="image27.png"/>
                     <pic:cNvPicPr preferRelativeResize="0"/>
                   </pic:nvPicPr>
                   <pic:blipFill>
@@ -14702,12 +14716,12 @@
           <wp:inline distB="114300" distT="114300" distL="114300" distR="114300">
             <wp:extent cx="3784600" cy="2857500"/>
             <wp:effectExtent b="0" l="0" r="0" t="0"/>
-            <wp:docPr id="1050" name="image13.png"/>
+            <wp:docPr id="1050" name="image10.png"/>
             <a:graphic>
               <a:graphicData uri="http://schemas.openxmlformats.org/drawingml/2006/picture">
                 <pic:pic>
                   <pic:nvPicPr>
-                    <pic:cNvPr id="0" name="image13.png"/>
+                    <pic:cNvPr id="0" name="image10.png"/>
                     <pic:cNvPicPr preferRelativeResize="0"/>
                   </pic:nvPicPr>
                   <pic:blipFill>
@@ -14991,12 +15005,12 @@
           <wp:inline distB="114300" distT="114300" distL="114300" distR="114300">
             <wp:extent cx="4673600" cy="4445000"/>
             <wp:effectExtent b="0" l="0" r="0" t="0"/>
-            <wp:docPr id="1044" name="image10.png"/>
+            <wp:docPr id="1044" name="image14.png"/>
             <a:graphic>
               <a:graphicData uri="http://schemas.openxmlformats.org/drawingml/2006/picture">
                 <pic:pic>
                   <pic:nvPicPr>
-                    <pic:cNvPr id="0" name="image10.png"/>
+                    <pic:cNvPr id="0" name="image14.png"/>
                     <pic:cNvPicPr preferRelativeResize="0"/>
                   </pic:nvPicPr>
                   <pic:blipFill>
@@ -15297,7 +15311,7 @@
           <w:szCs w:val="22"/>
           <w:rtl w:val="0"/>
         </w:rPr>
-        <w:t xml:space="preserve">Um leitor pode avaliar tanto um Autor como um Livro, depois de ter lido. E a visualização dessas avaliações é pública para os demais usuários além das mesmas poderem ser respondidas pelo autor</w:t>
+        <w:t xml:space="preserve">Um leitor pode avaliar um Livro, depois de ter lido. E a visualização dessas avaliações é pública para os demais usuários além das mesmas poderem ser respondidas pelo autor</w:t>
       </w:r>
     </w:p>
     <w:p>
@@ -15317,14 +15331,14 @@
         </w:rPr>
         <w:drawing>
           <wp:inline distB="114300" distT="114300" distL="114300" distR="114300">
-            <wp:extent cx="4686300" cy="4140200"/>
+            <wp:extent cx="4102100" cy="3606800"/>
             <wp:effectExtent b="0" l="0" r="0" t="0"/>
-            <wp:docPr id="1038" name="image5.png"/>
+            <wp:docPr id="1035" name="image9.png"/>
             <a:graphic>
               <a:graphicData uri="http://schemas.openxmlformats.org/drawingml/2006/picture">
                 <pic:pic>
                   <pic:nvPicPr>
-                    <pic:cNvPr id="0" name="image5.png"/>
+                    <pic:cNvPr id="0" name="image9.png"/>
                     <pic:cNvPicPr preferRelativeResize="0"/>
                   </pic:nvPicPr>
                   <pic:blipFill>
@@ -15337,7 +15351,7 @@
                   <pic:spPr>
                     <a:xfrm>
                       <a:off x="0" y="0"/>
-                      <a:ext cx="4686300" cy="4140200"/>
+                      <a:ext cx="4102100" cy="3606800"/>
                     </a:xfrm>
                     <a:prstGeom prst="rect"/>
                     <a:ln/>
@@ -15420,7 +15434,7 @@
           <w:szCs w:val="22"/>
           <w:rtl w:val="0"/>
         </w:rPr>
-        <w:t xml:space="preserve">Para a inserção de uma avaliação, o leitor deve ter consumido o material do autor.</w:t>
+        <w:t xml:space="preserve">Para a inserção de uma avaliação, o leitor deve possuir o livro.</w:t>
       </w:r>
     </w:p>
     <w:p>
@@ -15631,12 +15645,12 @@
           <wp:inline distB="114300" distT="114300" distL="114300" distR="114300">
             <wp:extent cx="4699000" cy="2692400"/>
             <wp:effectExtent b="0" l="0" r="0" t="0"/>
-            <wp:docPr id="1041" name="image14.png"/>
+            <wp:docPr id="1041" name="image13.png"/>
             <a:graphic>
               <a:graphicData uri="http://schemas.openxmlformats.org/drawingml/2006/picture">
                 <pic:pic>
                   <pic:nvPicPr>
-                    <pic:cNvPr id="0" name="image14.png"/>
+                    <pic:cNvPr id="0" name="image13.png"/>
                     <pic:cNvPicPr preferRelativeResize="0"/>
                   </pic:nvPicPr>
                   <pic:blipFill>
@@ -15859,12 +15873,12 @@
           <wp:inline distB="114300" distT="114300" distL="114300" distR="114300">
             <wp:extent cx="4673600" cy="3263900"/>
             <wp:effectExtent b="0" l="0" r="0" t="0"/>
-            <wp:docPr id="1035" name="image15.png"/>
+            <wp:docPr id="1036" name="image5.png"/>
             <a:graphic>
               <a:graphicData uri="http://schemas.openxmlformats.org/drawingml/2006/picture">
                 <pic:pic>
                   <pic:nvPicPr>
-                    <pic:cNvPr id="0" name="image15.png"/>
+                    <pic:cNvPr id="0" name="image5.png"/>
                     <pic:cNvPicPr preferRelativeResize="0"/>
                   </pic:nvPicPr>
                   <pic:blipFill>
@@ -16161,12 +16175,12 @@
           <wp:inline distB="114300" distT="114300" distL="114300" distR="114300">
             <wp:extent cx="3695700" cy="6350000"/>
             <wp:effectExtent b="0" l="0" r="0" t="0"/>
-            <wp:docPr id="1052" name="image18.png"/>
+            <wp:docPr id="1052" name="image20.png"/>
             <a:graphic>
               <a:graphicData uri="http://schemas.openxmlformats.org/drawingml/2006/picture">
                 <pic:pic>
                   <pic:nvPicPr>
-                    <pic:cNvPr id="0" name="image18.png"/>
+                    <pic:cNvPr id="0" name="image20.png"/>
                     <pic:cNvPicPr preferRelativeResize="0"/>
                   </pic:nvPicPr>
                   <pic:blipFill>
@@ -16488,12 +16502,12 @@
           <wp:inline distB="114300" distT="114300" distL="114300" distR="114300">
             <wp:extent cx="4699000" cy="3759200"/>
             <wp:effectExtent b="0" l="0" r="0" t="0"/>
-            <wp:docPr id="1042" name="image9.png"/>
+            <wp:docPr id="1042" name="image3.png"/>
             <a:graphic>
               <a:graphicData uri="http://schemas.openxmlformats.org/drawingml/2006/picture">
                 <pic:pic>
                   <pic:nvPicPr>
-                    <pic:cNvPr id="0" name="image9.png"/>
+                    <pic:cNvPr id="0" name="image3.png"/>
                     <pic:cNvPicPr preferRelativeResize="0"/>
                   </pic:nvPicPr>
                   <pic:blipFill>
@@ -17092,12 +17106,12 @@
           <wp:inline distB="114300" distT="114300" distL="114300" distR="114300">
             <wp:extent cx="4737100" cy="3187700"/>
             <wp:effectExtent b="0" l="0" r="0" t="0"/>
-            <wp:docPr id="1045" name="image8.png"/>
+            <wp:docPr id="1045" name="image24.png"/>
             <a:graphic>
               <a:graphicData uri="http://schemas.openxmlformats.org/drawingml/2006/picture">
                 <pic:pic>
                   <pic:nvPicPr>
-                    <pic:cNvPr id="0" name="image8.png"/>
+                    <pic:cNvPr id="0" name="image24.png"/>
                     <pic:cNvPicPr preferRelativeResize="0"/>
                   </pic:nvPicPr>
                   <pic:blipFill>
@@ -17568,12 +17582,12 @@
           <wp:inline distB="114300" distT="114300" distL="114300" distR="114300">
             <wp:extent cx="4673600" cy="5410200"/>
             <wp:effectExtent b="0" l="0" r="0" t="0"/>
-            <wp:docPr id="1037" name="image6.png"/>
+            <wp:docPr id="1038" name="image8.png"/>
             <a:graphic>
               <a:graphicData uri="http://schemas.openxmlformats.org/drawingml/2006/picture">
                 <pic:pic>
                   <pic:nvPicPr>
-                    <pic:cNvPr id="0" name="image6.png"/>
+                    <pic:cNvPr id="0" name="image8.png"/>
                     <pic:cNvPicPr preferRelativeResize="0"/>
                   </pic:nvPicPr>
                   <pic:blipFill>
@@ -17776,12 +17790,12 @@
           <wp:inline distB="114300" distT="114300" distL="114300" distR="114300">
             <wp:extent cx="4635500" cy="5435600"/>
             <wp:effectExtent b="0" l="0" r="0" t="0"/>
-            <wp:docPr id="1051" name="image22.png"/>
+            <wp:docPr id="1051" name="image25.png"/>
             <a:graphic>
               <a:graphicData uri="http://schemas.openxmlformats.org/drawingml/2006/picture">
                 <pic:pic>
                   <pic:nvPicPr>
-                    <pic:cNvPr id="0" name="image22.png"/>
+                    <pic:cNvPr id="0" name="image25.png"/>
                     <pic:cNvPicPr preferRelativeResize="0"/>
                   </pic:nvPicPr>
                   <pic:blipFill>
@@ -17965,12 +17979,12 @@
           <wp:inline distB="114300" distT="114300" distL="114300" distR="114300">
             <wp:extent cx="4648200" cy="5486400"/>
             <wp:effectExtent b="0" l="0" r="0" t="0"/>
-            <wp:docPr id="1053" name="image21.png"/>
+            <wp:docPr id="1053" name="image23.png"/>
             <a:graphic>
               <a:graphicData uri="http://schemas.openxmlformats.org/drawingml/2006/picture">
                 <pic:pic>
                   <pic:nvPicPr>
-                    <pic:cNvPr id="0" name="image21.png"/>
+                    <pic:cNvPr id="0" name="image23.png"/>
                     <pic:cNvPicPr preferRelativeResize="0"/>
                   </pic:nvPicPr>
                   <pic:blipFill>
@@ -18147,12 +18161,12 @@
           <wp:inline distB="114300" distT="114300" distL="114300" distR="114300">
             <wp:extent cx="4673600" cy="5410200"/>
             <wp:effectExtent b="0" l="0" r="0" t="0"/>
-            <wp:docPr id="1057" name="image27.png"/>
+            <wp:docPr id="1056" name="image19.png"/>
             <a:graphic>
               <a:graphicData uri="http://schemas.openxmlformats.org/drawingml/2006/picture">
                 <pic:pic>
                   <pic:nvPicPr>
-                    <pic:cNvPr id="0" name="image27.png"/>
+                    <pic:cNvPr id="0" name="image19.png"/>
                     <pic:cNvPicPr preferRelativeResize="0"/>
                   </pic:nvPicPr>
                   <pic:blipFill>
@@ -18335,12 +18349,12 @@
           <wp:inline distB="114300" distT="114300" distL="114300" distR="114300">
             <wp:extent cx="4673600" cy="5219700"/>
             <wp:effectExtent b="0" l="0" r="0" t="0"/>
-            <wp:docPr id="1049" name="image4.png"/>
+            <wp:docPr id="1049" name="image6.png"/>
             <a:graphic>
               <a:graphicData uri="http://schemas.openxmlformats.org/drawingml/2006/picture">
                 <pic:pic>
                   <pic:nvPicPr>
-                    <pic:cNvPr id="0" name="image4.png"/>
+                    <pic:cNvPr id="0" name="image6.png"/>
                     <pic:cNvPicPr preferRelativeResize="0"/>
                   </pic:nvPicPr>
                   <pic:blipFill>
@@ -18724,12 +18738,12 @@
                 <wp:extent cx="2628900" cy="12700"/>
                 <wp:effectExtent b="0" l="0" r="0" t="0"/>
                 <wp:wrapNone/>
-                <wp:docPr id="1032" name="image24.png"/>
+                <wp:docPr id="1032" name="image16.png"/>
                 <a:graphic>
                   <a:graphicData uri="http://schemas.openxmlformats.org/drawingml/2006/picture">
                     <pic:pic>
                       <pic:nvPicPr>
-                        <pic:cNvPr id="0" name="image24.png"/>
+                        <pic:cNvPr id="0" name="image16.png"/>
                         <pic:cNvPicPr preferRelativeResize="0"/>
                       </pic:nvPicPr>
                       <pic:blipFill>
@@ -18816,12 +18830,12 @@
                 <wp:extent cx="2628900" cy="12700"/>
                 <wp:effectExtent b="0" l="0" r="0" t="0"/>
                 <wp:wrapNone/>
-                <wp:docPr id="1034" name="image26.png"/>
+                <wp:docPr id="1034" name="image21.png"/>
                 <a:graphic>
                   <a:graphicData uri="http://schemas.openxmlformats.org/drawingml/2006/picture">
                     <pic:pic>
                       <pic:nvPicPr>
-                        <pic:cNvPr id="0" name="image26.png"/>
+                        <pic:cNvPr id="0" name="image21.png"/>
                         <pic:cNvPicPr preferRelativeResize="0"/>
                       </pic:nvPicPr>
                       <pic:blipFill>
@@ -19113,12 +19127,12 @@
                 <wp:extent cx="2628900" cy="12700"/>
                 <wp:effectExtent b="0" l="0" r="0" t="0"/>
                 <wp:wrapNone/>
-                <wp:docPr id="1033" name="image25.png"/>
+                <wp:docPr id="1033" name="image18.png"/>
                 <a:graphic>
                   <a:graphicData uri="http://schemas.openxmlformats.org/drawingml/2006/picture">
                     <pic:pic>
                       <pic:nvPicPr>
-                        <pic:cNvPr id="0" name="image25.png"/>
+                        <pic:cNvPr id="0" name="image18.png"/>
                         <pic:cNvPicPr preferRelativeResize="0"/>
                       </pic:nvPicPr>
                       <pic:blipFill>
@@ -19205,12 +19219,12 @@
                 <wp:extent cx="2628900" cy="12700"/>
                 <wp:effectExtent b="0" l="0" r="0" t="0"/>
                 <wp:wrapNone/>
-                <wp:docPr id="1031" name="image20.png"/>
+                <wp:docPr id="1031" name="image15.png"/>
                 <a:graphic>
                   <a:graphicData uri="http://schemas.openxmlformats.org/drawingml/2006/picture">
                     <pic:pic>
                       <pic:nvPicPr>
-                        <pic:cNvPr id="0" name="image20.png"/>
+                        <pic:cNvPr id="0" name="image15.png"/>
                         <pic:cNvPicPr preferRelativeResize="0"/>
                       </pic:nvPicPr>
                       <pic:blipFill>
@@ -20109,12 +20123,12 @@
               <wp:inline distB="114300" distT="114300" distL="114300" distR="114300">
                 <wp:extent cx="1824749" cy="727156"/>
                 <wp:effectExtent b="0" l="0" r="0" t="0"/>
-                <wp:docPr id="1039" name="image16.png"/>
+                <wp:docPr id="1039" name="image17.png"/>
                 <a:graphic>
                   <a:graphicData uri="http://schemas.openxmlformats.org/drawingml/2006/picture">
                     <pic:pic>
                       <pic:nvPicPr>
-                        <pic:cNvPr id="0" name="image16.png"/>
+                        <pic:cNvPr id="0" name="image17.png"/>
                         <pic:cNvPicPr preferRelativeResize="0"/>
                       </pic:nvPicPr>
                       <pic:blipFill>
@@ -20201,12 +20215,12 @@
               <wp:inline distB="0" distT="0" distL="114300" distR="114300">
                 <wp:extent cx="1433830" cy="804545"/>
                 <wp:effectExtent b="0" l="0" r="0" t="0"/>
-                <wp:docPr id="1059" name="image28.jpg"/>
+                <wp:docPr id="1058" name="image29.jpg"/>
                 <a:graphic>
                   <a:graphicData uri="http://schemas.openxmlformats.org/drawingml/2006/picture">
                     <pic:pic>
                       <pic:nvPicPr>
-                        <pic:cNvPr id="0" name="image28.jpg"/>
+                        <pic:cNvPr id="0" name="image29.jpg"/>
                         <pic:cNvPicPr preferRelativeResize="0"/>
                       </pic:nvPicPr>
                       <pic:blipFill>
@@ -25116,7 +25130,7 @@
 
 <file path=customXML/item1.xml><?xml version="1.0" encoding="utf-8"?>
 <go:gDocsCustomXmlDataStorage xmlns:go="http://customooxmlschemas.google.com/" xmlns:r="http://schemas.openxmlformats.org/officeDocument/2006/relationships">
-  <go:docsCustomData xmlns:go="http://customooxmlschemas.google.com/" roundtripDataSignature="AMtx7mhKU8wpnjPmRK9XL7WFadAbLqY3yA==">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</go:docsCustomData>
+  <go:docsCustomData xmlns:go="http://customooxmlschemas.google.com/" roundtripDataSignature="AMtx7mhKU8wpnjPmRK9XL7WFadAbLqY3yA==">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</go:docsCustomData>
 </go:gDocsCustomXmlDataStorage>
 </file>
 

</xml_diff>